<commit_message>
Update Account Login Information and API Keys.docx
Acquired New Research-specific API keys for binance
</commit_message>
<xml_diff>
--- a/misc/Account Login Information and API Keys.docx
+++ b/misc/Account Login Information and API Keys.docx
@@ -27,8 +27,13 @@
           <w:numId w:val="1"/>
         </w:numPr>
       </w:pPr>
-      <w:r>
-        <w:t>Bitfinex (professional platform requires 10,000 minimum deposit)</w:t>
+      <w:proofErr w:type="spellStart"/>
+      <w:r>
+        <w:t>Bitfinex</w:t>
+      </w:r>
+      <w:proofErr w:type="spellEnd"/>
+      <w:r>
+        <w:t xml:space="preserve"> (professional platform requires 10,000 minimum deposit)</w:t>
       </w:r>
     </w:p>
     <w:p>
@@ -57,11 +62,19 @@
           <w:numId w:val="1"/>
         </w:numPr>
       </w:pPr>
+      <w:proofErr w:type="spellStart"/>
       <w:r>
         <w:rPr>
           <w:b/>
         </w:rPr>
-        <w:t xml:space="preserve">Binance </w:t>
+        <w:t>Binance</w:t>
+      </w:r>
+      <w:proofErr w:type="spellEnd"/>
+      <w:r>
+        <w:rPr>
+          <w:b/>
+        </w:rPr>
+        <w:t xml:space="preserve"> </w:t>
       </w:r>
       <w:r>
         <w:t xml:space="preserve">(login: </w:t>
@@ -111,6 +124,11 @@
           <w:ilvl w:val="1"/>
           <w:numId w:val="1"/>
         </w:numPr>
+        <w:rPr>
+          <w:rStyle w:val="Hyperlink"/>
+          <w:color w:val="auto"/>
+          <w:u w:val="none"/>
+        </w:rPr>
       </w:pPr>
       <w:hyperlink r:id="rId7" w:history="1">
         <w:r>
@@ -136,12 +154,79 @@
       <w:pPr>
         <w:pStyle w:val="ListParagraph"/>
         <w:numPr>
+          <w:ilvl w:val="1"/>
+          <w:numId w:val="1"/>
+        </w:numPr>
+        <w:rPr>
+          <w:rStyle w:val="Hyperlink"/>
+          <w:color w:val="000000" w:themeColor="text1"/>
+          <w:u w:val="none"/>
+        </w:rPr>
+      </w:pPr>
+      <w:r>
+        <w:rPr>
+          <w:rStyle w:val="Hyperlink"/>
+          <w:color w:val="000000" w:themeColor="text1"/>
+          <w:u w:val="none"/>
+        </w:rPr>
+        <w:t>API KEY</w:t>
+      </w:r>
+    </w:p>
+    <w:p>
+      <w:pPr>
+        <w:pStyle w:val="ListParagraph"/>
+        <w:numPr>
+          <w:ilvl w:val="2"/>
+          <w:numId w:val="1"/>
+        </w:numPr>
+      </w:pPr>
+      <w:r>
+        <w:rPr>
+          <w:rFonts w:ascii="Arial" w:hAnsi="Arial" w:cs="Arial"/>
+          <w:bCs/>
+          <w:color w:val="333333"/>
+          <w:sz w:val="18"/>
+          <w:szCs w:val="18"/>
+        </w:rPr>
+        <w:t>ETPMlGe3JO8JVcBZOlN6ER2EOEvanGQkVmFpKk5z2XdTQMYaI01DiOHWDJ0V93dG</w:t>
+      </w:r>
+    </w:p>
+    <w:p>
+      <w:pPr>
+        <w:pStyle w:val="ListParagraph"/>
+        <w:numPr>
+          <w:ilvl w:val="2"/>
+          <w:numId w:val="1"/>
+        </w:numPr>
+      </w:pPr>
+      <w:bookmarkStart w:id="0" w:name="_GoBack"/>
+      <w:r>
+        <w:rPr>
+          <w:rFonts w:ascii="Arial" w:hAnsi="Arial" w:cs="Arial"/>
+          <w:bCs/>
+          <w:color w:val="333333"/>
+          <w:sz w:val="18"/>
+          <w:szCs w:val="18"/>
+        </w:rPr>
+        <w:t>nCNnuWZuoOnUhs2DUcm22Hh2w6MrGkg8aUS1LO6tNoyEaXmSH991jvMKz1guQNMB</w:t>
+      </w:r>
+    </w:p>
+    <w:bookmarkEnd w:id="0"/>
+    <w:p>
+      <w:pPr>
+        <w:pStyle w:val="ListParagraph"/>
+        <w:numPr>
           <w:ilvl w:val="0"/>
           <w:numId w:val="1"/>
         </w:numPr>
       </w:pPr>
-      <w:r>
-        <w:t>Keyname:</w:t>
+      <w:proofErr w:type="spellStart"/>
+      <w:r>
+        <w:t>Keyname</w:t>
+      </w:r>
+      <w:proofErr w:type="spellEnd"/>
+      <w:r>
+        <w:t>:</w:t>
       </w:r>
     </w:p>
     <w:p>
@@ -295,8 +380,13 @@
         </w:numPr>
       </w:pPr>
       <w:r>
-        <w:t>USERNAME: aprevic</w:t>
-      </w:r>
+        <w:t xml:space="preserve">USERNAME: </w:t>
+      </w:r>
+      <w:proofErr w:type="spellStart"/>
+      <w:r>
+        <w:t>aprevic</w:t>
+      </w:r>
+      <w:proofErr w:type="spellEnd"/>
     </w:p>
     <w:p>
       <w:pPr>
@@ -420,12 +510,14 @@
           <w:numId w:val="1"/>
         </w:numPr>
       </w:pPr>
+      <w:proofErr w:type="spellStart"/>
       <w:r>
         <w:rPr>
           <w:b/>
         </w:rPr>
         <w:t>Bitstamp</w:t>
       </w:r>
+      <w:proofErr w:type="spellEnd"/>
     </w:p>
     <w:p>
       <w:pPr>
@@ -486,6 +578,7 @@
         </w:rPr>
         <w:t xml:space="preserve">sMSCF2018    Old one was </w:t>
       </w:r>
+      <w:proofErr w:type="spellStart"/>
       <w:r>
         <w:rPr>
           <w:rFonts w:ascii="Arial" w:hAnsi="Arial" w:cs="Arial"/>
@@ -496,8 +589,35 @@
           <w:szCs w:val="19"/>
           <w:shd w:val="clear" w:color="auto" w:fill="FFFFFF"/>
         </w:rPr>
-        <w:t>fzGV/2mabg?v</w:t>
-      </w:r>
+        <w:t>fzGV</w:t>
+      </w:r>
+      <w:proofErr w:type="spellEnd"/>
+      <w:r>
+        <w:rPr>
+          <w:rFonts w:ascii="Arial" w:hAnsi="Arial" w:cs="Arial"/>
+          <w:b/>
+          <w:bCs/>
+          <w:color w:val="222222"/>
+          <w:sz w:val="19"/>
+          <w:szCs w:val="19"/>
+          <w:shd w:val="clear" w:color="auto" w:fill="FFFFFF"/>
+        </w:rPr>
+        <w:t>/2</w:t>
+      </w:r>
+      <w:proofErr w:type="gramStart"/>
+      <w:r>
+        <w:rPr>
+          <w:rFonts w:ascii="Arial" w:hAnsi="Arial" w:cs="Arial"/>
+          <w:b/>
+          <w:bCs/>
+          <w:color w:val="222222"/>
+          <w:sz w:val="19"/>
+          <w:szCs w:val="19"/>
+          <w:shd w:val="clear" w:color="auto" w:fill="FFFFFF"/>
+        </w:rPr>
+        <w:t>mabg?v</w:t>
+      </w:r>
+      <w:proofErr w:type="gramEnd"/>
     </w:p>
     <w:p>
       <w:pPr>
@@ -527,8 +647,6 @@
       <w:r>
         <w:t>Authentication Key</w:t>
       </w:r>
-      <w:bookmarkStart w:id="0" w:name="_GoBack"/>
-      <w:bookmarkEnd w:id="0"/>
     </w:p>
     <w:p>
       <w:pPr>
@@ -596,18 +714,47 @@
         </w:rPr>
         <w:t>. Example: if you set nonce to 1 in your first request, you must set it to at least 2 in your second request. You are not required to start with 1. A common practice is to use </w:t>
       </w:r>
-      <w:hyperlink r:id="rId14" w:tgtFrame="_blank" w:history="1">
-        <w:r>
-          <w:rPr>
-            <w:rStyle w:val="Hyperlink"/>
-            <w:rFonts w:ascii="Arial" w:hAnsi="Arial" w:cs="Arial"/>
-            <w:color w:val="75B103"/>
-            <w:sz w:val="20"/>
-            <w:szCs w:val="20"/>
-          </w:rPr>
-          <w:t>unix time</w:t>
-        </w:r>
-      </w:hyperlink>
+      <w:proofErr w:type="spellStart"/>
+      <w:r>
+        <w:fldChar w:fldCharType="begin"/>
+      </w:r>
+      <w:r>
+        <w:instrText xml:space="preserve"> HYPERLINK "http://en.wikipedia.org/wiki/Unix_time" \t "_blank" </w:instrText>
+      </w:r>
+      <w:r>
+        <w:fldChar w:fldCharType="separate"/>
+      </w:r>
+      <w:r>
+        <w:rPr>
+          <w:rStyle w:val="Hyperlink"/>
+          <w:rFonts w:ascii="Arial" w:hAnsi="Arial" w:cs="Arial"/>
+          <w:color w:val="75B103"/>
+          <w:sz w:val="20"/>
+          <w:szCs w:val="20"/>
+        </w:rPr>
+        <w:t>unix</w:t>
+      </w:r>
+      <w:proofErr w:type="spellEnd"/>
+      <w:r>
+        <w:rPr>
+          <w:rStyle w:val="Hyperlink"/>
+          <w:rFonts w:ascii="Arial" w:hAnsi="Arial" w:cs="Arial"/>
+          <w:color w:val="75B103"/>
+          <w:sz w:val="20"/>
+          <w:szCs w:val="20"/>
+        </w:rPr>
+        <w:t xml:space="preserve"> time</w:t>
+      </w:r>
+      <w:r>
+        <w:rPr>
+          <w:rStyle w:val="Hyperlink"/>
+          <w:rFonts w:ascii="Arial" w:hAnsi="Arial" w:cs="Arial"/>
+          <w:color w:val="75B103"/>
+          <w:sz w:val="20"/>
+          <w:szCs w:val="20"/>
+        </w:rPr>
+        <w:fldChar w:fldCharType="end"/>
+      </w:r>
       <w:r>
         <w:rPr>
           <w:rFonts w:ascii="Arial" w:hAnsi="Arial" w:cs="Arial"/>
@@ -667,9 +814,10 @@
           <w:sz w:val="20"/>
           <w:szCs w:val="20"/>
         </w:rPr>
+        <w:lastRenderedPageBreak/>
         <w:t>Signature is a HMAC-SHA256 encoded message containing nonce, customer ID (can be found </w:t>
       </w:r>
-      <w:hyperlink r:id="rId15" w:tgtFrame="_blank" w:history="1">
+      <w:hyperlink r:id="rId14" w:tgtFrame="_blank" w:history="1">
         <w:r>
           <w:rPr>
             <w:rStyle w:val="Hyperlink"/>
@@ -688,7 +836,29 @@
           <w:sz w:val="20"/>
           <w:szCs w:val="20"/>
         </w:rPr>
-        <w:t>) and API key. The HMAC-SHA256 code must be generated using a secret key that was generated with your API key. This code must be converted to it's hexadecimal representation (64 uppercase characters).</w:t>
+        <w:t xml:space="preserve">) and API key. The HMAC-SHA256 code must be generated using a secret key that was generated with your API key. This code must be converted to </w:t>
+      </w:r>
+      <w:proofErr w:type="spellStart"/>
+      <w:proofErr w:type="gramStart"/>
+      <w:r>
+        <w:rPr>
+          <w:rFonts w:ascii="Arial" w:hAnsi="Arial" w:cs="Arial"/>
+          <w:color w:val="333333"/>
+          <w:sz w:val="20"/>
+          <w:szCs w:val="20"/>
+        </w:rPr>
+        <w:t>it's</w:t>
+      </w:r>
+      <w:proofErr w:type="spellEnd"/>
+      <w:proofErr w:type="gramEnd"/>
+      <w:r>
+        <w:rPr>
+          <w:rFonts w:ascii="Arial" w:hAnsi="Arial" w:cs="Arial"/>
+          <w:color w:val="333333"/>
+          <w:sz w:val="20"/>
+          <w:szCs w:val="20"/>
+        </w:rPr>
+        <w:t xml:space="preserve"> hexadecimal representation (64 uppercase characters).</w:t>
       </w:r>
     </w:p>
     <w:p>
@@ -710,7 +880,6 @@
           <w:sz w:val="20"/>
           <w:szCs w:val="20"/>
         </w:rPr>
-        <w:lastRenderedPageBreak/>
         <w:t>A short code example on how to generate a signature can be seen here:</w:t>
       </w:r>
     </w:p>
@@ -808,8 +977,19 @@
                 <w:sz w:val="20"/>
                 <w:szCs w:val="20"/>
               </w:rPr>
-              <w:t>import hmac</w:t>
+              <w:t xml:space="preserve">import </w:t>
             </w:r>
+            <w:proofErr w:type="spellStart"/>
+            <w:r>
+              <w:rPr>
+                <w:rFonts w:ascii="Consolas" w:hAnsi="Consolas" w:cs="Arial"/>
+                <w:color w:val="666666"/>
+                <w:sz w:val="20"/>
+                <w:szCs w:val="20"/>
+              </w:rPr>
+              <w:t>hmac</w:t>
+            </w:r>
+            <w:proofErr w:type="spellEnd"/>
             <w:r>
               <w:rPr>
                 <w:rFonts w:ascii="Consolas" w:hAnsi="Consolas" w:cs="Arial"/>
@@ -818,8 +998,19 @@
                 <w:szCs w:val="20"/>
               </w:rPr>
               <w:br/>
-              <w:t>import hashlib</w:t>
+              <w:t xml:space="preserve">import </w:t>
             </w:r>
+            <w:proofErr w:type="spellStart"/>
+            <w:r>
+              <w:rPr>
+                <w:rFonts w:ascii="Consolas" w:hAnsi="Consolas" w:cs="Arial"/>
+                <w:color w:val="666666"/>
+                <w:sz w:val="20"/>
+                <w:szCs w:val="20"/>
+              </w:rPr>
+              <w:t>hashlib</w:t>
+            </w:r>
+            <w:proofErr w:type="spellEnd"/>
             <w:r>
               <w:rPr>
                 <w:rFonts w:ascii="Consolas" w:hAnsi="Consolas" w:cs="Arial"/>
@@ -837,8 +1028,39 @@
                 <w:szCs w:val="20"/>
               </w:rPr>
               <w:br/>
-              <w:t>message = nonce + customer_id + api_key</w:t>
+              <w:t xml:space="preserve">message = nonce + </w:t>
             </w:r>
+            <w:proofErr w:type="spellStart"/>
+            <w:r>
+              <w:rPr>
+                <w:rFonts w:ascii="Consolas" w:hAnsi="Consolas" w:cs="Arial"/>
+                <w:color w:val="666666"/>
+                <w:sz w:val="20"/>
+                <w:szCs w:val="20"/>
+              </w:rPr>
+              <w:t>customer_id</w:t>
+            </w:r>
+            <w:proofErr w:type="spellEnd"/>
+            <w:r>
+              <w:rPr>
+                <w:rFonts w:ascii="Consolas" w:hAnsi="Consolas" w:cs="Arial"/>
+                <w:color w:val="666666"/>
+                <w:sz w:val="20"/>
+                <w:szCs w:val="20"/>
+              </w:rPr>
+              <w:t xml:space="preserve"> + </w:t>
+            </w:r>
+            <w:proofErr w:type="spellStart"/>
+            <w:r>
+              <w:rPr>
+                <w:rFonts w:ascii="Consolas" w:hAnsi="Consolas" w:cs="Arial"/>
+                <w:color w:val="666666"/>
+                <w:sz w:val="20"/>
+                <w:szCs w:val="20"/>
+              </w:rPr>
+              <w:t>api_key</w:t>
+            </w:r>
+            <w:proofErr w:type="spellEnd"/>
             <w:r>
               <w:rPr>
                 <w:rFonts w:ascii="Consolas" w:hAnsi="Consolas" w:cs="Arial"/>
@@ -847,8 +1069,30 @@
                 <w:szCs w:val="20"/>
               </w:rPr>
               <w:br/>
-              <w:t>signature = hmac.new(</w:t>
+              <w:t xml:space="preserve">signature = </w:t>
             </w:r>
+            <w:proofErr w:type="spellStart"/>
+            <w:proofErr w:type="gramStart"/>
+            <w:r>
+              <w:rPr>
+                <w:rFonts w:ascii="Consolas" w:hAnsi="Consolas" w:cs="Arial"/>
+                <w:color w:val="666666"/>
+                <w:sz w:val="20"/>
+                <w:szCs w:val="20"/>
+              </w:rPr>
+              <w:t>hmac.new</w:t>
+            </w:r>
+            <w:proofErr w:type="spellEnd"/>
+            <w:r>
+              <w:rPr>
+                <w:rFonts w:ascii="Consolas" w:hAnsi="Consolas" w:cs="Arial"/>
+                <w:color w:val="666666"/>
+                <w:sz w:val="20"/>
+                <w:szCs w:val="20"/>
+              </w:rPr>
+              <w:t>(</w:t>
+            </w:r>
+            <w:proofErr w:type="gramEnd"/>
             <w:r>
               <w:rPr>
                 <w:rFonts w:ascii="Consolas" w:hAnsi="Consolas" w:cs="Arial"/>
@@ -877,7 +1121,27 @@
                 <w:szCs w:val="20"/>
               </w:rPr>
               <w:br/>
-              <w:t>    digestmod=hashlib.sha256</w:t>
+              <w:t>    </w:t>
+            </w:r>
+            <w:proofErr w:type="spellStart"/>
+            <w:r>
+              <w:rPr>
+                <w:rFonts w:ascii="Consolas" w:hAnsi="Consolas" w:cs="Arial"/>
+                <w:color w:val="666666"/>
+                <w:sz w:val="20"/>
+                <w:szCs w:val="20"/>
+              </w:rPr>
+              <w:t>digestmod</w:t>
+            </w:r>
+            <w:proofErr w:type="spellEnd"/>
+            <w:r>
+              <w:rPr>
+                <w:rFonts w:ascii="Consolas" w:hAnsi="Consolas" w:cs="Arial"/>
+                <w:color w:val="666666"/>
+                <w:sz w:val="20"/>
+                <w:szCs w:val="20"/>
+              </w:rPr>
+              <w:t>=hashlib.sha256</w:t>
             </w:r>
             <w:r>
               <w:rPr>
@@ -887,7 +1151,27 @@
                 <w:szCs w:val="20"/>
               </w:rPr>
               <w:br/>
-              <w:t>).hexdigest().upper()</w:t>
+              <w:t>).</w:t>
+            </w:r>
+            <w:proofErr w:type="spellStart"/>
+            <w:r>
+              <w:rPr>
+                <w:rFonts w:ascii="Consolas" w:hAnsi="Consolas" w:cs="Arial"/>
+                <w:color w:val="666666"/>
+                <w:sz w:val="20"/>
+                <w:szCs w:val="20"/>
+              </w:rPr>
+              <w:t>hexdigest</w:t>
+            </w:r>
+            <w:proofErr w:type="spellEnd"/>
+            <w:r>
+              <w:rPr>
+                <w:rFonts w:ascii="Consolas" w:hAnsi="Consolas" w:cs="Arial"/>
+                <w:color w:val="666666"/>
+                <w:sz w:val="20"/>
+                <w:szCs w:val="20"/>
+              </w:rPr>
+              <w:t>().upper()</w:t>
             </w:r>
           </w:p>
         </w:tc>
@@ -1089,7 +1373,7 @@
         <w:ind w:left="1440" w:hanging="360"/>
       </w:pPr>
     </w:lvl>
-    <w:lvl w:ilvl="2" w:tplc="0409001B" w:tentative="1">
+    <w:lvl w:ilvl="2" w:tplc="0409001B">
       <w:start w:val="1"/>
       <w:numFmt w:val="lowerRoman"/>
       <w:lvlText w:val="%3."/>
@@ -1179,7 +1463,7 @@
       </w:pPr>
     </w:pPrDefault>
   </w:docDefaults>
-  <w:latentStyles w:defLockedState="0" w:defUIPriority="99" w:defSemiHidden="0" w:defUnhideWhenUsed="0" w:defQFormat="0" w:count="375">
+  <w:latentStyles w:defLockedState="0" w:defUIPriority="99" w:defSemiHidden="0" w:defUnhideWhenUsed="0" w:defQFormat="0" w:count="376">
     <w:lsdException w:name="Normal" w:uiPriority="0" w:qFormat="1"/>
     <w:lsdException w:name="heading 1" w:uiPriority="9" w:qFormat="1"/>
     <w:lsdException w:name="heading 2" w:semiHidden="1" w:uiPriority="9" w:unhideWhenUsed="1" w:qFormat="1"/>
@@ -1285,7 +1569,6 @@
     <w:lsdException w:name="HTML Sample" w:semiHidden="1" w:unhideWhenUsed="1"/>
     <w:lsdException w:name="HTML Typewriter" w:semiHidden="1" w:unhideWhenUsed="1"/>
     <w:lsdException w:name="HTML Variable" w:semiHidden="1" w:unhideWhenUsed="1"/>
-    <w:lsdException w:name="Normal Table" w:semiHidden="1" w:unhideWhenUsed="1"/>
     <w:lsdException w:name="annotation subject" w:semiHidden="1" w:unhideWhenUsed="1"/>
     <w:lsdException w:name="No List" w:semiHidden="1" w:unhideWhenUsed="1"/>
     <w:lsdException w:name="Outline List 1" w:semiHidden="1" w:unhideWhenUsed="1"/>
@@ -1332,10 +1615,8 @@
     <w:lsdException w:name="Table Subtle 2" w:semiHidden="1" w:unhideWhenUsed="1"/>
     <w:lsdException w:name="Table Web 1" w:semiHidden="1" w:unhideWhenUsed="1"/>
     <w:lsdException w:name="Table Web 2" w:semiHidden="1" w:unhideWhenUsed="1"/>
-    <w:lsdException w:name="Table Web 3" w:semiHidden="1" w:unhideWhenUsed="1"/>
     <w:lsdException w:name="Balloon Text" w:semiHidden="1" w:unhideWhenUsed="1"/>
     <w:lsdException w:name="Table Grid" w:uiPriority="39"/>
-    <w:lsdException w:name="Table Theme" w:semiHidden="1" w:unhideWhenUsed="1"/>
     <w:lsdException w:name="Placeholder Text" w:semiHidden="1"/>
     <w:lsdException w:name="No Spacing" w:uiPriority="1" w:qFormat="1"/>
     <w:lsdException w:name="Light Shading" w:uiPriority="60"/>
@@ -1555,6 +1836,7 @@
     <w:lsdException w:name="Smart Hyperlink" w:semiHidden="1" w:unhideWhenUsed="1"/>
     <w:lsdException w:name="Hashtag" w:semiHidden="1" w:unhideWhenUsed="1"/>
     <w:lsdException w:name="Unresolved Mention" w:semiHidden="1" w:unhideWhenUsed="1"/>
+    <w:lsdException w:name="Smart Link" w:semiHidden="1" w:unhideWhenUsed="1"/>
   </w:latentStyles>
   <w:style w:type="paragraph" w:default="1" w:styleId="Normal">
     <w:name w:val="Normal"/>

</xml_diff>